<commit_message>
Se modifica diagrama de clases
</commit_message>
<xml_diff>
--- a/Correcciones/PracDiseñoEquipoX.docx
+++ b/Correcciones/PracDiseñoEquipoX.docx
@@ -608,7 +608,11 @@
     <w:sdt>
       <w:sdtPr>
         <w:rPr>
-          <w:lang w:val="es-ES"/>
+          <w:rFonts w:asciiTheme="minorHAnsi" w:eastAsiaTheme="minorHAnsi" w:hAnsiTheme="minorHAnsi" w:cstheme="minorBidi"/>
+          <w:color w:val="auto"/>
+          <w:sz w:val="22"/>
+          <w:szCs w:val="22"/>
+          <w:lang w:val="es-ES" w:eastAsia="en-US"/>
         </w:rPr>
         <w:id w:val="466856299"/>
         <w:docPartObj>
@@ -618,13 +622,8 @@
       </w:sdtPr>
       <w:sdtEndPr>
         <w:rPr>
-          <w:rFonts w:asciiTheme="minorHAnsi" w:eastAsiaTheme="minorHAnsi" w:hAnsiTheme="minorHAnsi" w:cstheme="minorBidi"/>
           <w:b/>
           <w:bCs/>
-          <w:color w:val="auto"/>
-          <w:sz w:val="22"/>
-          <w:szCs w:val="22"/>
-          <w:lang w:eastAsia="en-US"/>
         </w:rPr>
       </w:sdtEndPr>
       <w:sdtContent>
@@ -2437,6 +2436,117 @@
           </w:p>
         </w:tc>
       </w:tr>
+      <w:tr>
+        <w:tc>
+          <w:tcPr>
+            <w:cnfStyle w:val="001000000000" w:firstRow="0" w:lastRow="0" w:firstColumn="1" w:lastColumn="0" w:oddVBand="0" w:evenVBand="0" w:oddHBand="0" w:evenHBand="0" w:firstRowFirstColumn="0" w:firstRowLastColumn="0" w:lastRowFirstColumn="0" w:lastRowLastColumn="0"/>
+            <w:tcW w:w="0" w:type="auto"/>
+          </w:tcPr>
+          <w:p>
+            <w:pPr>
+              <w:rPr>
+                <w:rFonts w:ascii="Arial" w:eastAsia="Times New Roman" w:hAnsi="Arial" w:cs="Arial"/>
+                <w:sz w:val="24"/>
+                <w:szCs w:val="24"/>
+                <w:lang w:eastAsia="es-MX"/>
+              </w:rPr>
+            </w:pPr>
+            <w:r>
+              <w:rPr>
+                <w:rFonts w:ascii="Arial" w:eastAsia="Times New Roman" w:hAnsi="Arial" w:cs="Arial"/>
+                <w:sz w:val="24"/>
+                <w:szCs w:val="24"/>
+                <w:lang w:eastAsia="es-MX"/>
+              </w:rPr>
+              <w:t>Frances Nava</w:t>
+            </w:r>
+          </w:p>
+        </w:tc>
+        <w:tc>
+          <w:tcPr>
+            <w:tcW w:w="0" w:type="auto"/>
+          </w:tcPr>
+          <w:p>
+            <w:pPr>
+              <w:cnfStyle w:val="000000000000" w:firstRow="0" w:lastRow="0" w:firstColumn="0" w:lastColumn="0" w:oddVBand="0" w:evenVBand="0" w:oddHBand="0" w:evenHBand="0" w:firstRowFirstColumn="0" w:firstRowLastColumn="0" w:lastRowFirstColumn="0" w:lastRowLastColumn="0"/>
+              <w:rPr>
+                <w:rFonts w:ascii="Arial" w:eastAsia="Times New Roman" w:hAnsi="Arial" w:cs="Arial"/>
+                <w:sz w:val="24"/>
+                <w:szCs w:val="24"/>
+                <w:lang w:eastAsia="es-MX"/>
+              </w:rPr>
+            </w:pPr>
+            <w:r>
+              <w:rPr>
+                <w:rFonts w:ascii="Arial" w:eastAsia="Times New Roman" w:hAnsi="Arial" w:cs="Arial"/>
+                <w:sz w:val="24"/>
+                <w:szCs w:val="24"/>
+                <w:lang w:eastAsia="es-MX"/>
+              </w:rPr>
+              <w:t>8</w:t>
+            </w:r>
+            <w:r>
+              <w:rPr>
+                <w:rFonts w:ascii="Arial" w:eastAsia="Times New Roman" w:hAnsi="Arial" w:cs="Arial"/>
+                <w:sz w:val="24"/>
+                <w:szCs w:val="24"/>
+                <w:lang w:eastAsia="es-MX"/>
+              </w:rPr>
+              <w:t>/02/2022</w:t>
+            </w:r>
+          </w:p>
+        </w:tc>
+        <w:tc>
+          <w:tcPr>
+            <w:tcW w:w="0" w:type="auto"/>
+          </w:tcPr>
+          <w:p>
+            <w:pPr>
+              <w:cnfStyle w:val="000000000000" w:firstRow="0" w:lastRow="0" w:firstColumn="0" w:lastColumn="0" w:oddVBand="0" w:evenVBand="0" w:oddHBand="0" w:evenHBand="0" w:firstRowFirstColumn="0" w:firstRowLastColumn="0" w:lastRowFirstColumn="0" w:lastRowLastColumn="0"/>
+              <w:rPr>
+                <w:rFonts w:ascii="Arial" w:eastAsia="Times New Roman" w:hAnsi="Arial" w:cs="Arial"/>
+                <w:sz w:val="24"/>
+                <w:szCs w:val="24"/>
+                <w:lang w:eastAsia="es-MX"/>
+              </w:rPr>
+            </w:pPr>
+            <w:r>
+              <w:rPr>
+                <w:rFonts w:ascii="Arial" w:eastAsia="Times New Roman" w:hAnsi="Arial" w:cs="Arial"/>
+                <w:sz w:val="24"/>
+                <w:szCs w:val="24"/>
+                <w:lang w:eastAsia="es-MX"/>
+              </w:rPr>
+              <w:t xml:space="preserve">Se </w:t>
+            </w:r>
+            <w:r>
+              <w:rPr>
+                <w:rFonts w:ascii="Arial" w:eastAsia="Times New Roman" w:hAnsi="Arial" w:cs="Arial"/>
+                <w:sz w:val="24"/>
+                <w:szCs w:val="24"/>
+                <w:lang w:eastAsia="es-MX"/>
+              </w:rPr>
+              <w:t>modifica diagrama de clases</w:t>
+            </w:r>
+          </w:p>
+        </w:tc>
+        <w:tc>
+          <w:tcPr>
+            <w:tcW w:w="0" w:type="auto"/>
+          </w:tcPr>
+          <w:p>
+            <w:pPr>
+              <w:cnfStyle w:val="000000000000" w:firstRow="0" w:lastRow="0" w:firstColumn="0" w:lastColumn="0" w:oddVBand="0" w:evenVBand="0" w:oddHBand="0" w:evenHBand="0" w:firstRowFirstColumn="0" w:firstRowLastColumn="0" w:lastRowFirstColumn="0" w:lastRowLastColumn="0"/>
+              <w:rPr>
+                <w:rFonts w:ascii="Arial" w:eastAsia="Times New Roman" w:hAnsi="Arial" w:cs="Arial"/>
+                <w:sz w:val="24"/>
+                <w:szCs w:val="24"/>
+                <w:lang w:eastAsia="es-MX"/>
+              </w:rPr>
+            </w:pPr>
+          </w:p>
+        </w:tc>
+      </w:tr>
     </w:tbl>
     <w:p>
       <w:pPr>
@@ -2610,7 +2720,6 @@
           <w:rFonts w:eastAsia="Times New Roman"/>
           <w:lang w:eastAsia="es-MX"/>
         </w:rPr>
-        <w:lastRenderedPageBreak/>
         <w:t xml:space="preserve">1 </w:t>
       </w:r>
       <w:proofErr w:type="gramStart"/>
@@ -2870,7 +2979,6 @@
           <w:sz w:val="24"/>
           <w:szCs w:val="24"/>
         </w:rPr>
-        <w:lastRenderedPageBreak/>
         <w:t xml:space="preserve">Diagrama de robustez – CU-05 Agregar a carrito de compras </w:t>
       </w:r>
     </w:p>
@@ -3074,7 +3182,6 @@
           <w:sz w:val="24"/>
           <w:szCs w:val="24"/>
         </w:rPr>
-        <w:lastRenderedPageBreak/>
         <w:t>Diagrama de robustez – CU-06 Pagar productos</w:t>
       </w:r>
     </w:p>
@@ -3188,6 +3295,7 @@
           <w:sz w:val="24"/>
           <w:szCs w:val="24"/>
         </w:rPr>
+        <w:lastRenderedPageBreak/>
         <w:drawing>
           <wp:inline distT="0" distB="0" distL="0" distR="0" wp14:anchorId="057AE79C" wp14:editId="15D95E01">
             <wp:extent cx="3238500" cy="3266016"/>
@@ -3244,33 +3352,33 @@
       </w:pPr>
       <w:bookmarkStart w:id="1" w:name="_Toc95087130"/>
       <w:r>
+        <w:t xml:space="preserve">2 </w:t>
+      </w:r>
+      <w:proofErr w:type="gramStart"/>
+      <w:r>
+        <w:t>Diagramas</w:t>
+      </w:r>
+      <w:proofErr w:type="gramEnd"/>
+      <w:r>
+        <w:t xml:space="preserve"> de secuencia</w:t>
+      </w:r>
+      <w:bookmarkEnd w:id="1"/>
+      <w:r>
+        <w:t xml:space="preserve"> </w:t>
+      </w:r>
+    </w:p>
+    <w:p/>
+    <w:p>
+      <w:r>
+        <w:t xml:space="preserve">Diagrama se Secuencia Caso de uso Iniciar Sesión </w:t>
+      </w:r>
+    </w:p>
+    <w:p>
+      <w:r>
+        <w:rPr>
+          <w:noProof/>
+        </w:rPr>
         <w:lastRenderedPageBreak/>
-        <w:t xml:space="preserve">2 </w:t>
-      </w:r>
-      <w:proofErr w:type="gramStart"/>
-      <w:r>
-        <w:t>Diagramas</w:t>
-      </w:r>
-      <w:proofErr w:type="gramEnd"/>
-      <w:r>
-        <w:t xml:space="preserve"> de secuencia</w:t>
-      </w:r>
-      <w:bookmarkEnd w:id="1"/>
-      <w:r>
-        <w:t xml:space="preserve"> </w:t>
-      </w:r>
-    </w:p>
-    <w:p/>
-    <w:p>
-      <w:r>
-        <w:t xml:space="preserve">Diagrama se Secuencia Caso de uso Iniciar Sesión </w:t>
-      </w:r>
-    </w:p>
-    <w:p>
-      <w:r>
-        <w:rPr>
-          <w:noProof/>
-        </w:rPr>
         <w:drawing>
           <wp:inline distT="0" distB="0" distL="0" distR="0" wp14:anchorId="2A7C63BF" wp14:editId="0A64C990">
             <wp:extent cx="5600700" cy="4981575"/>
@@ -3388,27 +3496,27 @@
         <w:rPr>
           <w:rFonts w:ascii="Arial" w:hAnsi="Arial" w:cs="Arial"/>
         </w:rPr>
+        <w:t xml:space="preserve">Diagrama de Secuencia </w:t>
+      </w:r>
+      <w:r>
+        <w:rPr>
+          <w:rFonts w:ascii="Arial" w:hAnsi="Arial" w:cs="Arial"/>
+        </w:rPr>
+        <w:t>Agregar al Carrito de Compras.</w:t>
+      </w:r>
+    </w:p>
+    <w:p>
+      <w:pPr>
+        <w:rPr>
+          <w:rFonts w:ascii="Arial" w:hAnsi="Arial" w:cs="Arial"/>
+        </w:rPr>
+      </w:pPr>
+      <w:r>
+        <w:rPr>
+          <w:rFonts w:ascii="Arial" w:hAnsi="Arial" w:cs="Arial"/>
+          <w:noProof/>
+        </w:rPr>
         <w:lastRenderedPageBreak/>
-        <w:t xml:space="preserve">Diagrama de Secuencia </w:t>
-      </w:r>
-      <w:r>
-        <w:rPr>
-          <w:rFonts w:ascii="Arial" w:hAnsi="Arial" w:cs="Arial"/>
-        </w:rPr>
-        <w:t>Agregar al Carrito de Compras.</w:t>
-      </w:r>
-    </w:p>
-    <w:p>
-      <w:pPr>
-        <w:rPr>
-          <w:rFonts w:ascii="Arial" w:hAnsi="Arial" w:cs="Arial"/>
-        </w:rPr>
-      </w:pPr>
-      <w:r>
-        <w:rPr>
-          <w:rFonts w:ascii="Arial" w:hAnsi="Arial" w:cs="Arial"/>
-          <w:noProof/>
-        </w:rPr>
         <w:drawing>
           <wp:inline distT="0" distB="0" distL="0" distR="0" wp14:anchorId="164C2F42" wp14:editId="738C23BE">
             <wp:extent cx="5610225" cy="4486275"/>
@@ -3547,7 +3655,6 @@
           <w:rFonts w:ascii="Arial" w:hAnsi="Arial" w:cs="Arial"/>
           <w:noProof/>
         </w:rPr>
-        <w:lastRenderedPageBreak/>
         <w:drawing>
           <wp:anchor distT="0" distB="0" distL="114300" distR="114300" simplePos="0" relativeHeight="251658240" behindDoc="0" locked="0" layoutInCell="1" allowOverlap="1" wp14:anchorId="36830F71" wp14:editId="5FCBD53D">
             <wp:simplePos x="0" y="0"/>
@@ -3817,7 +3924,6 @@
         <w:rPr>
           <w:rFonts w:ascii="Arial" w:hAnsi="Arial" w:cs="Arial"/>
         </w:rPr>
-        <w:lastRenderedPageBreak/>
         <w:t>Diagrama de Secuencia Registro.</w:t>
       </w:r>
     </w:p>
@@ -3971,6 +4077,7 @@
         <w:rPr>
           <w:rFonts w:ascii="Arial" w:hAnsi="Arial" w:cs="Arial"/>
         </w:rPr>
+        <w:lastRenderedPageBreak/>
         <w:t>Diagrama de secuencia Búsqueda de producto.</w:t>
       </w:r>
     </w:p>
@@ -4135,6 +4242,7 @@
           <w:rFonts w:eastAsia="Times New Roman"/>
           <w:lang w:eastAsia="es-MX"/>
         </w:rPr>
+        <w:lastRenderedPageBreak/>
         <w:t xml:space="preserve">3 </w:t>
       </w:r>
       <w:proofErr w:type="gramStart"/>
@@ -4165,25 +4273,96 @@
     <w:p>
       <w:pPr>
         <w:rPr>
-          <w:lang w:eastAsia="es-MX"/>
-        </w:rPr>
-      </w:pPr>
-    </w:p>
-    <w:p>
-      <w:pPr>
-        <w:rPr>
-          <w:lang w:eastAsia="es-MX"/>
-        </w:rPr>
-      </w:pPr>
-      <w:r>
-        <w:rPr>
-          <w:lang w:eastAsia="es-MX"/>
+          <w:noProof/>
+          <w:lang w:eastAsia="es-MX"/>
+        </w:rPr>
+      </w:pPr>
+    </w:p>
+    <w:p>
+      <w:pPr>
+        <w:rPr>
+          <w:lang w:eastAsia="es-MX"/>
+        </w:rPr>
+      </w:pPr>
+      <w:r>
+        <w:rPr>
+          <w:noProof/>
+        </w:rPr>
+        <mc:AlternateContent>
+          <mc:Choice Requires="wps">
+            <w:drawing>
+              <wp:anchor distT="0" distB="0" distL="114300" distR="114300" simplePos="0" relativeHeight="251659264" behindDoc="0" locked="0" layoutInCell="1" allowOverlap="1" wp14:anchorId="78B0D958" wp14:editId="3F70B5A4">
+                <wp:simplePos x="0" y="0"/>
+                <wp:positionH relativeFrom="column">
+                  <wp:posOffset>3474666</wp:posOffset>
+                </wp:positionH>
+                <wp:positionV relativeFrom="paragraph">
+                  <wp:posOffset>371208</wp:posOffset>
+                </wp:positionV>
+                <wp:extent cx="229317" cy="2867"/>
+                <wp:effectExtent l="0" t="76200" r="18415" b="92710"/>
+                <wp:wrapNone/>
+                <wp:docPr id="17" name="Conector recto de flecha 17"/>
+                <wp:cNvGraphicFramePr/>
+                <a:graphic xmlns:a="http://schemas.openxmlformats.org/drawingml/2006/main">
+                  <a:graphicData uri="http://schemas.microsoft.com/office/word/2010/wordprocessingShape">
+                    <wps:wsp>
+                      <wps:cNvCnPr/>
+                      <wps:spPr>
+                        <a:xfrm flipV="1">
+                          <a:off x="0" y="0"/>
+                          <a:ext cx="229317" cy="2867"/>
+                        </a:xfrm>
+                        <a:prstGeom prst="straightConnector1">
+                          <a:avLst/>
+                        </a:prstGeom>
+                        <a:ln w="0">
+                          <a:tailEnd type="triangle"/>
+                        </a:ln>
+                      </wps:spPr>
+                      <wps:style>
+                        <a:lnRef idx="1">
+                          <a:schemeClr val="dk1"/>
+                        </a:lnRef>
+                        <a:fillRef idx="0">
+                          <a:schemeClr val="dk1"/>
+                        </a:fillRef>
+                        <a:effectRef idx="0">
+                          <a:schemeClr val="dk1"/>
+                        </a:effectRef>
+                        <a:fontRef idx="minor">
+                          <a:schemeClr val="tx1"/>
+                        </a:fontRef>
+                      </wps:style>
+                      <wps:bodyPr/>
+                    </wps:wsp>
+                  </a:graphicData>
+                </a:graphic>
+              </wp:anchor>
+            </w:drawing>
+          </mc:Choice>
+          <mc:Fallback>
+            <w:pict>
+              <v:shapetype w14:anchorId="12A82845" id="_x0000_t32" coordsize="21600,21600" o:spt="32" o:oned="t" path="m,l21600,21600e" filled="f">
+                <v:path arrowok="t" fillok="f" o:connecttype="none"/>
+                <o:lock v:ext="edit" shapetype="t"/>
+              </v:shapetype>
+              <v:shape id="Conector recto de flecha 17" o:spid="_x0000_s1026" type="#_x0000_t32" style="position:absolute;margin-left:273.6pt;margin-top:29.25pt;width:18.05pt;height:.25pt;flip:y;z-index:251659264;visibility:visible;mso-wrap-style:square;mso-wrap-distance-left:9pt;mso-wrap-distance-top:0;mso-wrap-distance-right:9pt;mso-wrap-distance-bottom:0;mso-position-horizontal:absolute;mso-position-horizontal-relative:text;mso-position-vertical:absolute;mso-position-vertical-relative:text" o:gfxdata="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" strokecolor="black [3200]" strokeweight="0">
+                <v:stroke endarrow="block" joinstyle="miter"/>
+              </v:shape>
+            </w:pict>
+          </mc:Fallback>
+        </mc:AlternateContent>
+      </w:r>
+      <w:r>
+        <w:rPr>
+          <w:noProof/>
         </w:rPr>
         <w:drawing>
-          <wp:inline distT="0" distB="0" distL="0" distR="0" wp14:anchorId="0F1D818D" wp14:editId="6F32394E">
-            <wp:extent cx="5612130" cy="3843655"/>
-            <wp:effectExtent l="0" t="0" r="7620" b="4445"/>
-            <wp:docPr id="18" name="Imagen 18" descr="Diagrama, Esquemático&#10;&#10;Descripción generada automáticamente"/>
+          <wp:inline distT="0" distB="0" distL="0" distR="0" wp14:anchorId="448F696A" wp14:editId="7C681139">
+            <wp:extent cx="5612130" cy="3945890"/>
+            <wp:effectExtent l="0" t="0" r="7620" b="0"/>
+            <wp:docPr id="13" name="Imagen 13" descr="Vista previa de imagen"/>
             <wp:cNvGraphicFramePr>
               <a:graphicFrameLocks xmlns:a="http://schemas.openxmlformats.org/drawingml/2006/main" noChangeAspect="1"/>
             </wp:cNvGraphicFramePr>
@@ -4191,23 +4370,36 @@
               <a:graphicData uri="http://schemas.openxmlformats.org/drawingml/2006/picture">
                 <pic:pic xmlns:pic="http://schemas.openxmlformats.org/drawingml/2006/picture">
                   <pic:nvPicPr>
-                    <pic:cNvPr id="18" name="Imagen 18" descr="Diagrama, Esquemático&#10;&#10;Descripción generada automáticamente"/>
-                    <pic:cNvPicPr/>
+                    <pic:cNvPr id="0" name="Picture 2" descr="Vista previa de imagen"/>
+                    <pic:cNvPicPr>
+                      <a:picLocks noChangeAspect="1" noChangeArrowheads="1"/>
+                    </pic:cNvPicPr>
                   </pic:nvPicPr>
                   <pic:blipFill>
-                    <a:blip r:embed="rId19"/>
+                    <a:blip r:embed="rId19">
+                      <a:extLst>
+                        <a:ext uri="{28A0092B-C50C-407E-A947-70E740481C1C}">
+                          <a14:useLocalDpi xmlns:a14="http://schemas.microsoft.com/office/drawing/2010/main" val="0"/>
+                        </a:ext>
+                      </a:extLst>
+                    </a:blip>
+                    <a:srcRect/>
                     <a:stretch>
                       <a:fillRect/>
                     </a:stretch>
                   </pic:blipFill>
-                  <pic:spPr>
+                  <pic:spPr bwMode="auto">
                     <a:xfrm>
                       <a:off x="0" y="0"/>
-                      <a:ext cx="5612130" cy="3843655"/>
+                      <a:ext cx="5612130" cy="3945890"/>
                     </a:xfrm>
                     <a:prstGeom prst="rect">
                       <a:avLst/>
                     </a:prstGeom>
+                    <a:noFill/>
+                    <a:ln>
+                      <a:noFill/>
+                    </a:ln>
                   </pic:spPr>
                 </pic:pic>
               </a:graphicData>
@@ -4295,6 +4487,13 @@
     </w:p>
     <w:p>
       <w:pPr>
+        <w:rPr>
+          <w:lang w:eastAsia="es-MX"/>
+        </w:rPr>
+      </w:pPr>
+    </w:p>
+    <w:p>
+      <w:pPr>
         <w:pStyle w:val="Ttulo1"/>
         <w:rPr>
           <w:rFonts w:eastAsia="Times New Roman"/>
@@ -4350,6 +4549,7 @@
       </w:pPr>
       <w:r>
         <w:rPr>
+          <w:noProof/>
           <w:lang w:eastAsia="es-MX"/>
         </w:rPr>
         <w:drawing>
@@ -4551,6 +4751,7 @@
       </w:pPr>
       <w:r>
         <w:rPr>
+          <w:noProof/>
           <w:lang w:eastAsia="es-MX"/>
         </w:rPr>
         <w:drawing>
@@ -4626,14 +4827,7 @@
           <w:rFonts w:eastAsia="Times New Roman"/>
           <w:lang w:eastAsia="es-MX"/>
         </w:rPr>
-        <w:t>6</w:t>
-      </w:r>
-      <w:r>
-        <w:rPr>
-          <w:rFonts w:eastAsia="Times New Roman"/>
-          <w:lang w:eastAsia="es-MX"/>
-        </w:rPr>
-        <w:t xml:space="preserve"> </w:t>
+        <w:t xml:space="preserve">6 </w:t>
       </w:r>
       <w:r>
         <w:rPr>

</xml_diff>

<commit_message>
Se agrega descripción al diagrama de clases
</commit_message>
<xml_diff>
--- a/Correcciones/PracDiseñoEquipoX.docx
+++ b/Correcciones/PracDiseñoEquipoX.docx
@@ -573,27 +573,7 @@
           <w:szCs w:val="24"/>
           <w:lang w:eastAsia="es-MX"/>
         </w:rPr>
-        <w:t xml:space="preserve">6 de </w:t>
-      </w:r>
-      <w:proofErr w:type="gramStart"/>
-      <w:r>
-        <w:rPr>
-          <w:rFonts w:ascii="Arial" w:eastAsia="Times New Roman" w:hAnsi="Arial" w:cs="Arial"/>
-          <w:sz w:val="24"/>
-          <w:szCs w:val="24"/>
-          <w:lang w:eastAsia="es-MX"/>
-        </w:rPr>
-        <w:t>Febrero</w:t>
-      </w:r>
-      <w:proofErr w:type="gramEnd"/>
-      <w:r>
-        <w:rPr>
-          <w:rFonts w:ascii="Arial" w:eastAsia="Times New Roman" w:hAnsi="Arial" w:cs="Arial"/>
-          <w:sz w:val="24"/>
-          <w:szCs w:val="24"/>
-          <w:lang w:eastAsia="es-MX"/>
-        </w:rPr>
-        <w:t xml:space="preserve"> </w:t>
+        <w:t xml:space="preserve">6 de Febrero </w:t>
       </w:r>
       <w:r>
         <w:rPr>
@@ -1533,9 +1513,9 @@
         <w:tblLook w:val="04A0" w:firstRow="1" w:lastRow="0" w:firstColumn="1" w:lastColumn="0" w:noHBand="0" w:noVBand="1"/>
       </w:tblPr>
       <w:tblGrid>
-        <w:gridCol w:w="2167"/>
-        <w:gridCol w:w="1313"/>
-        <w:gridCol w:w="4325"/>
+        <w:gridCol w:w="2247"/>
+        <w:gridCol w:w="1315"/>
+        <w:gridCol w:w="4243"/>
         <w:gridCol w:w="1023"/>
       </w:tblGrid>
       <w:tr>
@@ -1958,9 +1938,8 @@
                 <w:szCs w:val="24"/>
                 <w:lang w:eastAsia="es-MX"/>
               </w:rPr>
-              <w:t xml:space="preserve">Brayan </w:t>
-            </w:r>
-            <w:proofErr w:type="spellStart"/>
+              <w:t>Brayan A</w:t>
+            </w:r>
             <w:r>
               <w:rPr>
                 <w:rFonts w:ascii="Arial" w:eastAsia="Times New Roman" w:hAnsi="Arial" w:cs="Arial"/>
@@ -1968,26 +1947,7 @@
                 <w:szCs w:val="24"/>
                 <w:lang w:eastAsia="es-MX"/>
               </w:rPr>
-              <w:t>A</w:t>
-            </w:r>
-            <w:r>
-              <w:rPr>
-                <w:rFonts w:ascii="Arial" w:eastAsia="Times New Roman" w:hAnsi="Arial" w:cs="Arial"/>
-                <w:sz w:val="24"/>
-                <w:szCs w:val="24"/>
-                <w:lang w:eastAsia="es-MX"/>
-              </w:rPr>
-              <w:t>ngel</w:t>
-            </w:r>
-            <w:proofErr w:type="spellEnd"/>
-            <w:r>
-              <w:rPr>
-                <w:rFonts w:ascii="Arial" w:eastAsia="Times New Roman" w:hAnsi="Arial" w:cs="Arial"/>
-                <w:sz w:val="24"/>
-                <w:szCs w:val="24"/>
-                <w:lang w:eastAsia="es-MX"/>
-              </w:rPr>
-              <w:t xml:space="preserve"> Anaya Castillo</w:t>
+              <w:t>ngel Anaya Castillo</w:t>
             </w:r>
           </w:p>
         </w:tc>
@@ -2025,16 +1985,12 @@
               <w:cnfStyle w:val="000000100000" w:firstRow="0" w:lastRow="0" w:firstColumn="0" w:lastColumn="0" w:oddVBand="0" w:evenVBand="0" w:oddHBand="1" w:evenHBand="0" w:firstRowFirstColumn="0" w:firstRowLastColumn="0" w:lastRowFirstColumn="0" w:lastRowLastColumn="0"/>
               <w:rPr>
                 <w:rFonts w:ascii="Arial" w:eastAsia="Times New Roman" w:hAnsi="Arial" w:cs="Arial"/>
-                <w:sz w:val="24"/>
-                <w:szCs w:val="24"/>
                 <w:lang w:eastAsia="es-MX"/>
               </w:rPr>
             </w:pPr>
             <w:r>
               <w:rPr>
                 <w:rFonts w:ascii="Arial" w:eastAsia="Times New Roman" w:hAnsi="Arial" w:cs="Arial"/>
-                <w:sz w:val="24"/>
-                <w:szCs w:val="24"/>
                 <w:lang w:eastAsia="es-MX"/>
               </w:rPr>
               <w:t>Se agregaron los diagramas de robustez para los casos de uso prioritarios</w:t>
@@ -2483,7 +2439,7 @@
                 <w:szCs w:val="24"/>
                 <w:lang w:eastAsia="es-MX"/>
               </w:rPr>
-              <w:t>8</w:t>
+              <w:t>9</w:t>
             </w:r>
             <w:r>
               <w:rPr>
@@ -2547,6 +2503,111 @@
           </w:p>
         </w:tc>
       </w:tr>
+      <w:tr>
+        <w:trPr>
+          <w:cnfStyle w:val="000000100000" w:firstRow="0" w:lastRow="0" w:firstColumn="0" w:lastColumn="0" w:oddVBand="0" w:evenVBand="0" w:oddHBand="1" w:evenHBand="0" w:firstRowFirstColumn="0" w:firstRowLastColumn="0" w:lastRowFirstColumn="0" w:lastRowLastColumn="0"/>
+        </w:trPr>
+        <w:tc>
+          <w:tcPr>
+            <w:cnfStyle w:val="001000000000" w:firstRow="0" w:lastRow="0" w:firstColumn="1" w:lastColumn="0" w:oddVBand="0" w:evenVBand="0" w:oddHBand="0" w:evenHBand="0" w:firstRowFirstColumn="0" w:firstRowLastColumn="0" w:lastRowFirstColumn="0" w:lastRowLastColumn="0"/>
+            <w:tcW w:w="0" w:type="auto"/>
+          </w:tcPr>
+          <w:p>
+            <w:pPr>
+              <w:rPr>
+                <w:rFonts w:ascii="Arial" w:eastAsia="Times New Roman" w:hAnsi="Arial" w:cs="Arial"/>
+                <w:sz w:val="24"/>
+                <w:szCs w:val="24"/>
+                <w:lang w:eastAsia="es-MX"/>
+              </w:rPr>
+            </w:pPr>
+            <w:r>
+              <w:rPr>
+                <w:rFonts w:ascii="Arial" w:eastAsia="Times New Roman" w:hAnsi="Arial" w:cs="Arial"/>
+                <w:sz w:val="24"/>
+                <w:szCs w:val="24"/>
+                <w:lang w:eastAsia="es-MX"/>
+              </w:rPr>
+              <w:t>Diana Ramírez</w:t>
+            </w:r>
+          </w:p>
+        </w:tc>
+        <w:tc>
+          <w:tcPr>
+            <w:tcW w:w="0" w:type="auto"/>
+          </w:tcPr>
+          <w:p>
+            <w:pPr>
+              <w:cnfStyle w:val="000000100000" w:firstRow="0" w:lastRow="0" w:firstColumn="0" w:lastColumn="0" w:oddVBand="0" w:evenVBand="0" w:oddHBand="1" w:evenHBand="0" w:firstRowFirstColumn="0" w:firstRowLastColumn="0" w:lastRowFirstColumn="0" w:lastRowLastColumn="0"/>
+              <w:rPr>
+                <w:rFonts w:ascii="Arial" w:eastAsia="Times New Roman" w:hAnsi="Arial" w:cs="Arial"/>
+                <w:sz w:val="24"/>
+                <w:szCs w:val="24"/>
+                <w:lang w:eastAsia="es-MX"/>
+              </w:rPr>
+            </w:pPr>
+            <w:r>
+              <w:rPr>
+                <w:rFonts w:ascii="Arial" w:eastAsia="Times New Roman" w:hAnsi="Arial" w:cs="Arial"/>
+                <w:sz w:val="24"/>
+                <w:szCs w:val="24"/>
+                <w:lang w:eastAsia="es-MX"/>
+              </w:rPr>
+              <w:t>9</w:t>
+            </w:r>
+            <w:r>
+              <w:rPr>
+                <w:rFonts w:ascii="Arial" w:eastAsia="Times New Roman" w:hAnsi="Arial" w:cs="Arial"/>
+                <w:sz w:val="24"/>
+                <w:szCs w:val="24"/>
+                <w:lang w:eastAsia="es-MX"/>
+              </w:rPr>
+              <w:t>/02/2022</w:t>
+            </w:r>
+          </w:p>
+        </w:tc>
+        <w:tc>
+          <w:tcPr>
+            <w:tcW w:w="0" w:type="auto"/>
+          </w:tcPr>
+          <w:p>
+            <w:pPr>
+              <w:cnfStyle w:val="000000100000" w:firstRow="0" w:lastRow="0" w:firstColumn="0" w:lastColumn="0" w:oddVBand="0" w:evenVBand="0" w:oddHBand="1" w:evenHBand="0" w:firstRowFirstColumn="0" w:firstRowLastColumn="0" w:lastRowFirstColumn="0" w:lastRowLastColumn="0"/>
+              <w:rPr>
+                <w:rFonts w:ascii="Arial" w:eastAsia="Times New Roman" w:hAnsi="Arial" w:cs="Arial"/>
+                <w:sz w:val="24"/>
+                <w:szCs w:val="24"/>
+                <w:lang w:eastAsia="es-MX"/>
+              </w:rPr>
+            </w:pPr>
+            <w:r>
+              <w:rPr>
+                <w:rFonts w:ascii="Arial" w:eastAsia="Times New Roman" w:hAnsi="Arial" w:cs="Arial"/>
+                <w:sz w:val="20"/>
+                <w:szCs w:val="20"/>
+                <w:lang w:eastAsia="es-MX"/>
+              </w:rPr>
+              <w:t>Se agrega descripción al diagrama de clases</w:t>
+            </w:r>
+          </w:p>
+        </w:tc>
+        <w:tc>
+          <w:tcPr>
+            <w:tcW w:w="0" w:type="auto"/>
+          </w:tcPr>
+          <w:p>
+            <w:pPr>
+              <w:cnfStyle w:val="000000100000" w:firstRow="0" w:lastRow="0" w:firstColumn="0" w:lastColumn="0" w:oddVBand="0" w:evenVBand="0" w:oddHBand="1" w:evenHBand="0" w:firstRowFirstColumn="0" w:firstRowLastColumn="0" w:lastRowFirstColumn="0" w:lastRowLastColumn="0"/>
+              <w:rPr>
+                <w:rFonts w:ascii="Arial" w:eastAsia="Times New Roman" w:hAnsi="Arial" w:cs="Arial"/>
+                <w:sz w:val="24"/>
+                <w:szCs w:val="24"/>
+                <w:lang w:eastAsia="es-MX"/>
+              </w:rPr>
+            </w:pPr>
+          </w:p>
+        </w:tc>
+      </w:tr>
     </w:tbl>
     <w:p>
       <w:pPr>
@@ -2722,21 +2783,12 @@
         </w:rPr>
         <w:t xml:space="preserve">1 </w:t>
       </w:r>
-      <w:proofErr w:type="gramStart"/>
       <w:r>
         <w:rPr>
           <w:rFonts w:eastAsia="Times New Roman"/>
           <w:lang w:eastAsia="es-MX"/>
         </w:rPr>
-        <w:t>Diagramas</w:t>
-      </w:r>
-      <w:proofErr w:type="gramEnd"/>
-      <w:r>
-        <w:rPr>
-          <w:rFonts w:eastAsia="Times New Roman"/>
-          <w:lang w:eastAsia="es-MX"/>
-        </w:rPr>
-        <w:t xml:space="preserve"> de robustez</w:t>
+        <w:t>Diagramas de robustez</w:t>
       </w:r>
       <w:bookmarkEnd w:id="0"/>
     </w:p>
@@ -3352,15 +3404,7 @@
       </w:pPr>
       <w:bookmarkStart w:id="1" w:name="_Toc95087130"/>
       <w:r>
-        <w:t xml:space="preserve">2 </w:t>
-      </w:r>
-      <w:proofErr w:type="gramStart"/>
-      <w:r>
-        <w:t>Diagramas</w:t>
-      </w:r>
-      <w:proofErr w:type="gramEnd"/>
-      <w:r>
-        <w:t xml:space="preserve"> de secuencia</w:t>
+        <w:t>2 Diagramas de secuencia</w:t>
       </w:r>
       <w:bookmarkEnd w:id="1"/>
       <w:r>
@@ -4243,30 +4287,14 @@
           <w:lang w:eastAsia="es-MX"/>
         </w:rPr>
         <w:lastRenderedPageBreak/>
-        <w:t xml:space="preserve">3 </w:t>
-      </w:r>
-      <w:proofErr w:type="gramStart"/>
+        <w:t>3 Diagrama o diagramas de clases.</w:t>
+      </w:r>
+      <w:bookmarkEnd w:id="2"/>
       <w:r>
         <w:rPr>
           <w:rFonts w:eastAsia="Times New Roman"/>
           <w:lang w:eastAsia="es-MX"/>
         </w:rPr>
-        <w:t>Diagrama</w:t>
-      </w:r>
-      <w:proofErr w:type="gramEnd"/>
-      <w:r>
-        <w:rPr>
-          <w:rFonts w:eastAsia="Times New Roman"/>
-          <w:lang w:eastAsia="es-MX"/>
-        </w:rPr>
-        <w:t xml:space="preserve"> o diagramas de clases.</w:t>
-      </w:r>
-      <w:bookmarkEnd w:id="2"/>
-      <w:r>
-        <w:rPr>
-          <w:rFonts w:eastAsia="Times New Roman"/>
-          <w:lang w:eastAsia="es-MX"/>
-        </w:rPr>
         <w:t xml:space="preserve"> </w:t>
       </w:r>
     </w:p>
@@ -4277,6 +4305,56 @@
           <w:lang w:eastAsia="es-MX"/>
         </w:rPr>
       </w:pPr>
+    </w:p>
+    <w:p>
+      <w:pPr>
+        <w:rPr>
+          <w:noProof/>
+          <w:lang w:eastAsia="es-MX"/>
+        </w:rPr>
+      </w:pPr>
+      <w:r>
+        <w:rPr>
+          <w:noProof/>
+          <w:lang w:eastAsia="es-MX"/>
+        </w:rPr>
+        <w:t xml:space="preserve">El siguiente diagrama representa el diagrama de clases para el sistema e-commerce para X-Force, se </w:t>
+      </w:r>
+      <w:r>
+        <w:rPr>
+          <w:noProof/>
+          <w:lang w:eastAsia="es-MX"/>
+        </w:rPr>
+        <w:t>modelan</w:t>
+      </w:r>
+      <w:r>
+        <w:rPr>
+          <w:noProof/>
+          <w:lang w:eastAsia="es-MX"/>
+        </w:rPr>
+        <w:t xml:space="preserve"> 3</w:t>
+      </w:r>
+      <w:r>
+        <w:rPr>
+          <w:noProof/>
+          <w:lang w:eastAsia="es-MX"/>
+        </w:rPr>
+        <w:t xml:space="preserve"> patrones de diseño, </w:t>
+      </w:r>
+      <w:r>
+        <w:rPr>
+          <w:noProof/>
+          <w:lang w:eastAsia="es-MX"/>
+        </w:rPr>
+        <w:t>Singleton</w:t>
+      </w:r>
+      <w:r>
+        <w:rPr>
+          <w:noProof/>
+          <w:lang w:eastAsia="es-MX"/>
+        </w:rPr>
+        <w:t>, DAO y MVC.</w:t>
+      </w:r>
     </w:p>
     <w:p>
       <w:pPr>
@@ -4291,16 +4369,16 @@
         <mc:AlternateContent>
           <mc:Choice Requires="wps">
             <w:drawing>
-              <wp:anchor distT="0" distB="0" distL="114300" distR="114300" simplePos="0" relativeHeight="251659264" behindDoc="0" locked="0" layoutInCell="1" allowOverlap="1" wp14:anchorId="78B0D958" wp14:editId="3F70B5A4">
+              <wp:anchor distT="0" distB="0" distL="114300" distR="114300" simplePos="0" relativeHeight="251659264" behindDoc="0" locked="0" layoutInCell="1" allowOverlap="1" wp14:anchorId="78B0D958" wp14:editId="2B276F32">
                 <wp:simplePos x="0" y="0"/>
                 <wp:positionH relativeFrom="column">
-                  <wp:posOffset>3474666</wp:posOffset>
+                  <wp:posOffset>3489875</wp:posOffset>
                 </wp:positionH>
                 <wp:positionV relativeFrom="paragraph">
-                  <wp:posOffset>371208</wp:posOffset>
+                  <wp:posOffset>328930</wp:posOffset>
                 </wp:positionV>
                 <wp:extent cx="229317" cy="2867"/>
-                <wp:effectExtent l="0" t="76200" r="18415" b="92710"/>
+                <wp:effectExtent l="0" t="76200" r="18415" b="111760"/>
                 <wp:wrapNone/>
                 <wp:docPr id="17" name="Conector recto de flecha 17"/>
                 <wp:cNvGraphicFramePr/>
@@ -4316,8 +4394,11 @@
                         <a:prstGeom prst="straightConnector1">
                           <a:avLst/>
                         </a:prstGeom>
-                        <a:ln w="0">
-                          <a:tailEnd type="triangle"/>
+                        <a:ln w="3175" cmpd="dbl">
+                          <a:solidFill>
+                            <a:schemeClr val="dk1"/>
+                          </a:solidFill>
+                          <a:tailEnd type="arrow"/>
                         </a:ln>
                       </wps:spPr>
                       <wps:style>
@@ -4343,12 +4424,12 @@
           </mc:Choice>
           <mc:Fallback>
             <w:pict>
-              <v:shapetype w14:anchorId="12A82845" id="_x0000_t32" coordsize="21600,21600" o:spt="32" o:oned="t" path="m,l21600,21600e" filled="f">
+              <v:shapetype w14:anchorId="04829814" id="_x0000_t32" coordsize="21600,21600" o:spt="32" o:oned="t" path="m,l21600,21600e" filled="f">
                 <v:path arrowok="t" fillok="f" o:connecttype="none"/>
                 <o:lock v:ext="edit" shapetype="t"/>
               </v:shapetype>
-              <v:shape id="Conector recto de flecha 17" o:spid="_x0000_s1026" type="#_x0000_t32" style="position:absolute;margin-left:273.6pt;margin-top:29.25pt;width:18.05pt;height:.25pt;flip:y;z-index:251659264;visibility:visible;mso-wrap-style:square;mso-wrap-distance-left:9pt;mso-wrap-distance-top:0;mso-wrap-distance-right:9pt;mso-wrap-distance-bottom:0;mso-position-horizontal:absolute;mso-position-horizontal-relative:text;mso-position-vertical:absolute;mso-position-vertical-relative:text" o:gfxdata="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" strokecolor="black [3200]" strokeweight="0">
-                <v:stroke endarrow="block" joinstyle="miter"/>
+              <v:shape id="Conector recto de flecha 17" o:spid="_x0000_s1026" type="#_x0000_t32" style="position:absolute;margin-left:274.8pt;margin-top:25.9pt;width:18.05pt;height:.25pt;flip:y;z-index:251659264;visibility:visible;mso-wrap-style:square;mso-wrap-distance-left:9pt;mso-wrap-distance-top:0;mso-wrap-distance-right:9pt;mso-wrap-distance-bottom:0;mso-position-horizontal:absolute;mso-position-horizontal-relative:text;mso-position-vertical:absolute;mso-position-vertical-relative:text" o:gfxdata="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" strokecolor="black [3200]" strokeweight=".25pt">
+                <v:stroke endarrow="open" linestyle="thinThin" joinstyle="miter"/>
               </v:shape>
             </w:pict>
           </mc:Fallback>
@@ -4359,10 +4440,10 @@
           <w:noProof/>
         </w:rPr>
         <w:drawing>
-          <wp:inline distT="0" distB="0" distL="0" distR="0" wp14:anchorId="448F696A" wp14:editId="7C681139">
-            <wp:extent cx="5612130" cy="3945890"/>
+          <wp:inline distT="0" distB="0" distL="0" distR="0" wp14:anchorId="38E078A0" wp14:editId="59644388">
+            <wp:extent cx="5612130" cy="3905885"/>
             <wp:effectExtent l="0" t="0" r="7620" b="0"/>
-            <wp:docPr id="13" name="Imagen 13" descr="Vista previa de imagen"/>
+            <wp:docPr id="20" name="Imagen 20" descr="Vista previa de imagen"/>
             <wp:cNvGraphicFramePr>
               <a:graphicFrameLocks xmlns:a="http://schemas.openxmlformats.org/drawingml/2006/main" noChangeAspect="1"/>
             </wp:cNvGraphicFramePr>
@@ -4370,7 +4451,7 @@
               <a:graphicData uri="http://schemas.openxmlformats.org/drawingml/2006/picture">
                 <pic:pic xmlns:pic="http://schemas.openxmlformats.org/drawingml/2006/picture">
                   <pic:nvPicPr>
-                    <pic:cNvPr id="0" name="Picture 2" descr="Vista previa de imagen"/>
+                    <pic:cNvPr id="0" name="Picture 6" descr="Vista previa de imagen"/>
                     <pic:cNvPicPr>
                       <a:picLocks noChangeAspect="1" noChangeArrowheads="1"/>
                     </pic:cNvPicPr>
@@ -4391,7 +4472,7 @@
                   <pic:spPr bwMode="auto">
                     <a:xfrm>
                       <a:off x="0" y="0"/>
-                      <a:ext cx="5612130" cy="3945890"/>
+                      <a:ext cx="5612130" cy="3905885"/>
                     </a:xfrm>
                     <a:prstGeom prst="rect">
                       <a:avLst/>
@@ -4410,10 +4491,23 @@
     </w:p>
     <w:p>
       <w:pPr>
-        <w:rPr>
-          <w:lang w:eastAsia="es-MX"/>
-        </w:rPr>
-      </w:pPr>
+        <w:jc w:val="center"/>
+        <w:rPr>
+          <w:lang w:eastAsia="es-MX"/>
+        </w:rPr>
+      </w:pPr>
+      <w:r>
+        <w:rPr>
+          <w:lang w:eastAsia="es-MX"/>
+        </w:rPr>
+        <w:t>Diagrama de clases</w:t>
+      </w:r>
+      <w:r>
+        <w:rPr>
+          <w:lang w:eastAsia="es-MX"/>
+        </w:rPr>
+        <w:t>.</w:t>
+      </w:r>
     </w:p>
     <w:p>
       <w:pPr>
@@ -4501,13 +4595,11 @@
         </w:rPr>
       </w:pPr>
       <w:bookmarkStart w:id="3" w:name="_Toc95087132"/>
-      <w:proofErr w:type="gramStart"/>
       <w:r>
         <w:rPr>
           <w:rFonts w:eastAsia="Times New Roman"/>
           <w:lang w:eastAsia="es-MX"/>
         </w:rPr>
-        <w:lastRenderedPageBreak/>
         <w:t xml:space="preserve">4 </w:t>
       </w:r>
       <w:r>
@@ -4515,15 +4607,7 @@
           <w:rFonts w:eastAsia="Times New Roman"/>
           <w:lang w:eastAsia="es-MX"/>
         </w:rPr>
-        <w:t xml:space="preserve"> Diagrama</w:t>
-      </w:r>
-      <w:proofErr w:type="gramEnd"/>
-      <w:r>
-        <w:rPr>
-          <w:rFonts w:eastAsia="Times New Roman"/>
-          <w:lang w:eastAsia="es-MX"/>
-        </w:rPr>
-        <w:t xml:space="preserve"> de paquetes.</w:t>
+        <w:t xml:space="preserve"> Diagrama de paquetes.</w:t>
       </w:r>
       <w:bookmarkEnd w:id="3"/>
       <w:r>
@@ -4696,13 +4780,11 @@
         </w:rPr>
       </w:pPr>
       <w:bookmarkStart w:id="4" w:name="_Toc95087133"/>
-      <w:proofErr w:type="gramStart"/>
       <w:r>
         <w:rPr>
           <w:rFonts w:eastAsia="Times New Roman"/>
           <w:lang w:eastAsia="es-MX"/>
         </w:rPr>
-        <w:lastRenderedPageBreak/>
         <w:t>5</w:t>
       </w:r>
       <w:r>
@@ -4724,15 +4806,7 @@
           <w:rFonts w:eastAsia="Times New Roman"/>
           <w:lang w:eastAsia="es-MX"/>
         </w:rPr>
-        <w:t>Diseño</w:t>
-      </w:r>
-      <w:proofErr w:type="gramEnd"/>
-      <w:r>
-        <w:rPr>
-          <w:rFonts w:eastAsia="Times New Roman"/>
-          <w:lang w:eastAsia="es-MX"/>
-        </w:rPr>
-        <w:t xml:space="preserve"> de base de datos.</w:t>
+        <w:t>Diseño de base de datos.</w:t>
       </w:r>
       <w:bookmarkEnd w:id="4"/>
     </w:p>
@@ -4821,7 +4895,6 @@
         </w:rPr>
       </w:pPr>
       <w:bookmarkStart w:id="5" w:name="_Toc95087134"/>
-      <w:proofErr w:type="gramStart"/>
       <w:r>
         <w:rPr>
           <w:rFonts w:eastAsia="Times New Roman"/>
@@ -4841,15 +4914,7 @@
           <w:rFonts w:eastAsia="Times New Roman"/>
           <w:lang w:eastAsia="es-MX"/>
         </w:rPr>
-        <w:t>Referencias</w:t>
-      </w:r>
-      <w:proofErr w:type="gramEnd"/>
-      <w:r>
-        <w:rPr>
-          <w:rFonts w:eastAsia="Times New Roman"/>
-          <w:lang w:eastAsia="es-MX"/>
-        </w:rPr>
-        <w:t>.</w:t>
+        <w:t>Referencias.</w:t>
       </w:r>
       <w:bookmarkEnd w:id="5"/>
     </w:p>

</xml_diff>

<commit_message>
se agregan descripciones a los diagramas
</commit_message>
<xml_diff>
--- a/Correcciones/PracDiseñoEquipoX.docx
+++ b/Correcciones/PracDiseñoEquipoX.docx
@@ -573,7 +573,27 @@
           <w:szCs w:val="24"/>
           <w:lang w:eastAsia="es-MX"/>
         </w:rPr>
-        <w:t xml:space="preserve">6 de Febrero </w:t>
+        <w:t xml:space="preserve">6 de </w:t>
+      </w:r>
+      <w:proofErr w:type="gramStart"/>
+      <w:r>
+        <w:rPr>
+          <w:rFonts w:ascii="Arial" w:eastAsia="Times New Roman" w:hAnsi="Arial" w:cs="Arial"/>
+          <w:sz w:val="24"/>
+          <w:szCs w:val="24"/>
+          <w:lang w:eastAsia="es-MX"/>
+        </w:rPr>
+        <w:t>Febrero</w:t>
+      </w:r>
+      <w:proofErr w:type="gramEnd"/>
+      <w:r>
+        <w:rPr>
+          <w:rFonts w:ascii="Arial" w:eastAsia="Times New Roman" w:hAnsi="Arial" w:cs="Arial"/>
+          <w:sz w:val="24"/>
+          <w:szCs w:val="24"/>
+          <w:lang w:eastAsia="es-MX"/>
+        </w:rPr>
+        <w:t xml:space="preserve"> </w:t>
       </w:r>
       <w:r>
         <w:rPr>
@@ -1513,9 +1533,9 @@
         <w:tblLook w:val="04A0" w:firstRow="1" w:lastRow="0" w:firstColumn="1" w:lastColumn="0" w:noHBand="0" w:noVBand="1"/>
       </w:tblPr>
       <w:tblGrid>
-        <w:gridCol w:w="2247"/>
+        <w:gridCol w:w="2237"/>
         <w:gridCol w:w="1315"/>
-        <w:gridCol w:w="4243"/>
+        <w:gridCol w:w="4253"/>
         <w:gridCol w:w="1023"/>
       </w:tblGrid>
       <w:tr>
@@ -1938,16 +1958,36 @@
                 <w:szCs w:val="24"/>
                 <w:lang w:eastAsia="es-MX"/>
               </w:rPr>
-              <w:t>Brayan A</w:t>
-            </w:r>
-            <w:r>
-              <w:rPr>
-                <w:rFonts w:ascii="Arial" w:eastAsia="Times New Roman" w:hAnsi="Arial" w:cs="Arial"/>
-                <w:sz w:val="24"/>
-                <w:szCs w:val="24"/>
-                <w:lang w:eastAsia="es-MX"/>
-              </w:rPr>
-              <w:t>ngel Anaya Castillo</w:t>
+              <w:t xml:space="preserve">Brayan </w:t>
+            </w:r>
+            <w:proofErr w:type="spellStart"/>
+            <w:r>
+              <w:rPr>
+                <w:rFonts w:ascii="Arial" w:eastAsia="Times New Roman" w:hAnsi="Arial" w:cs="Arial"/>
+                <w:sz w:val="24"/>
+                <w:szCs w:val="24"/>
+                <w:lang w:eastAsia="es-MX"/>
+              </w:rPr>
+              <w:t>A</w:t>
+            </w:r>
+            <w:r>
+              <w:rPr>
+                <w:rFonts w:ascii="Arial" w:eastAsia="Times New Roman" w:hAnsi="Arial" w:cs="Arial"/>
+                <w:sz w:val="24"/>
+                <w:szCs w:val="24"/>
+                <w:lang w:eastAsia="es-MX"/>
+              </w:rPr>
+              <w:t>ngel</w:t>
+            </w:r>
+            <w:proofErr w:type="spellEnd"/>
+            <w:r>
+              <w:rPr>
+                <w:rFonts w:ascii="Arial" w:eastAsia="Times New Roman" w:hAnsi="Arial" w:cs="Arial"/>
+                <w:sz w:val="24"/>
+                <w:szCs w:val="24"/>
+                <w:lang w:eastAsia="es-MX"/>
+              </w:rPr>
+              <w:t xml:space="preserve"> Anaya Castillo</w:t>
             </w:r>
           </w:p>
         </w:tc>
@@ -2608,6 +2648,108 @@
           </w:p>
         </w:tc>
       </w:tr>
+      <w:tr>
+        <w:tc>
+          <w:tcPr>
+            <w:cnfStyle w:val="001000000000" w:firstRow="0" w:lastRow="0" w:firstColumn="1" w:lastColumn="0" w:oddVBand="0" w:evenVBand="0" w:oddHBand="0" w:evenHBand="0" w:firstRowFirstColumn="0" w:firstRowLastColumn="0" w:lastRowFirstColumn="0" w:lastRowLastColumn="0"/>
+            <w:tcW w:w="0" w:type="auto"/>
+          </w:tcPr>
+          <w:p>
+            <w:pPr>
+              <w:rPr>
+                <w:rFonts w:ascii="Arial" w:eastAsia="Times New Roman" w:hAnsi="Arial" w:cs="Arial"/>
+                <w:sz w:val="24"/>
+                <w:szCs w:val="24"/>
+                <w:lang w:eastAsia="es-MX"/>
+              </w:rPr>
+            </w:pPr>
+            <w:r>
+              <w:rPr>
+                <w:rFonts w:ascii="Arial" w:eastAsia="Times New Roman" w:hAnsi="Arial" w:cs="Arial"/>
+                <w:sz w:val="24"/>
+                <w:szCs w:val="24"/>
+                <w:lang w:eastAsia="es-MX"/>
+              </w:rPr>
+              <w:t>Frances Nava</w:t>
+            </w:r>
+          </w:p>
+        </w:tc>
+        <w:tc>
+          <w:tcPr>
+            <w:tcW w:w="0" w:type="auto"/>
+          </w:tcPr>
+          <w:p>
+            <w:pPr>
+              <w:cnfStyle w:val="000000000000" w:firstRow="0" w:lastRow="0" w:firstColumn="0" w:lastColumn="0" w:oddVBand="0" w:evenVBand="0" w:oddHBand="0" w:evenHBand="0" w:firstRowFirstColumn="0" w:firstRowLastColumn="0" w:lastRowFirstColumn="0" w:lastRowLastColumn="0"/>
+              <w:rPr>
+                <w:rFonts w:ascii="Arial" w:eastAsia="Times New Roman" w:hAnsi="Arial" w:cs="Arial"/>
+                <w:sz w:val="24"/>
+                <w:szCs w:val="24"/>
+                <w:lang w:eastAsia="es-MX"/>
+              </w:rPr>
+            </w:pPr>
+            <w:r>
+              <w:rPr>
+                <w:rFonts w:ascii="Arial" w:eastAsia="Times New Roman" w:hAnsi="Arial" w:cs="Arial"/>
+                <w:sz w:val="24"/>
+                <w:szCs w:val="24"/>
+                <w:lang w:eastAsia="es-MX"/>
+              </w:rPr>
+              <w:t>9/02/2022</w:t>
+            </w:r>
+          </w:p>
+        </w:tc>
+        <w:tc>
+          <w:tcPr>
+            <w:tcW w:w="0" w:type="auto"/>
+          </w:tcPr>
+          <w:p>
+            <w:pPr>
+              <w:cnfStyle w:val="000000000000" w:firstRow="0" w:lastRow="0" w:firstColumn="0" w:lastColumn="0" w:oddVBand="0" w:evenVBand="0" w:oddHBand="0" w:evenHBand="0" w:firstRowFirstColumn="0" w:firstRowLastColumn="0" w:lastRowFirstColumn="0" w:lastRowLastColumn="0"/>
+              <w:rPr>
+                <w:rFonts w:ascii="Arial" w:eastAsia="Times New Roman" w:hAnsi="Arial" w:cs="Arial"/>
+                <w:sz w:val="20"/>
+                <w:szCs w:val="20"/>
+                <w:lang w:eastAsia="es-MX"/>
+              </w:rPr>
+            </w:pPr>
+            <w:r>
+              <w:rPr>
+                <w:rFonts w:ascii="Arial" w:eastAsia="Times New Roman" w:hAnsi="Arial" w:cs="Arial"/>
+                <w:sz w:val="20"/>
+                <w:szCs w:val="20"/>
+                <w:lang w:eastAsia="es-MX"/>
+              </w:rPr>
+              <w:t>Se agregan descripciones a los diagramas</w:t>
+            </w:r>
+            <w:r>
+              <w:rPr>
+                <w:rFonts w:ascii="Arial" w:eastAsia="Times New Roman" w:hAnsi="Arial" w:cs="Arial"/>
+                <w:sz w:val="20"/>
+                <w:szCs w:val="20"/>
+                <w:lang w:eastAsia="es-MX"/>
+              </w:rPr>
+              <w:t xml:space="preserve"> de paquetes</w:t>
+            </w:r>
+          </w:p>
+        </w:tc>
+        <w:tc>
+          <w:tcPr>
+            <w:tcW w:w="0" w:type="auto"/>
+          </w:tcPr>
+          <w:p>
+            <w:pPr>
+              <w:cnfStyle w:val="000000000000" w:firstRow="0" w:lastRow="0" w:firstColumn="0" w:lastColumn="0" w:oddVBand="0" w:evenVBand="0" w:oddHBand="0" w:evenHBand="0" w:firstRowFirstColumn="0" w:firstRowLastColumn="0" w:lastRowFirstColumn="0" w:lastRowLastColumn="0"/>
+              <w:rPr>
+                <w:rFonts w:ascii="Arial" w:eastAsia="Times New Roman" w:hAnsi="Arial" w:cs="Arial"/>
+                <w:sz w:val="24"/>
+                <w:szCs w:val="24"/>
+                <w:lang w:eastAsia="es-MX"/>
+              </w:rPr>
+            </w:pPr>
+          </w:p>
+        </w:tc>
+      </w:tr>
     </w:tbl>
     <w:p>
       <w:pPr>
@@ -2748,27 +2890,6 @@
     </w:p>
     <w:p>
       <w:pPr>
-        <w:rPr>
-          <w:rFonts w:ascii="Arial" w:hAnsi="Arial" w:cs="Arial"/>
-        </w:rPr>
-      </w:pPr>
-    </w:p>
-    <w:p>
-      <w:pPr>
-        <w:rPr>
-          <w:rFonts w:ascii="Arial" w:hAnsi="Arial" w:cs="Arial"/>
-        </w:rPr>
-      </w:pPr>
-    </w:p>
-    <w:p>
-      <w:pPr>
-        <w:rPr>
-          <w:rFonts w:ascii="Arial" w:hAnsi="Arial" w:cs="Arial"/>
-        </w:rPr>
-      </w:pPr>
-    </w:p>
-    <w:p>
-      <w:pPr>
         <w:pStyle w:val="Ttulo1"/>
         <w:rPr>
           <w:rFonts w:eastAsia="Times New Roman"/>
@@ -2781,14 +2902,24 @@
           <w:rFonts w:eastAsia="Times New Roman"/>
           <w:lang w:eastAsia="es-MX"/>
         </w:rPr>
+        <w:lastRenderedPageBreak/>
         <w:t xml:space="preserve">1 </w:t>
       </w:r>
+      <w:proofErr w:type="gramStart"/>
       <w:r>
         <w:rPr>
           <w:rFonts w:eastAsia="Times New Roman"/>
           <w:lang w:eastAsia="es-MX"/>
         </w:rPr>
-        <w:t>Diagramas de robustez</w:t>
+        <w:t>Diagramas</w:t>
+      </w:r>
+      <w:proofErr w:type="gramEnd"/>
+      <w:r>
+        <w:rPr>
+          <w:rFonts w:eastAsia="Times New Roman"/>
+          <w:lang w:eastAsia="es-MX"/>
+        </w:rPr>
+        <w:t xml:space="preserve"> de robustez</w:t>
       </w:r>
       <w:bookmarkEnd w:id="0"/>
     </w:p>
@@ -3031,6 +3162,7 @@
           <w:sz w:val="24"/>
           <w:szCs w:val="24"/>
         </w:rPr>
+        <w:lastRenderedPageBreak/>
         <w:t xml:space="preserve">Diagrama de robustez – CU-05 Agregar a carrito de compras </w:t>
       </w:r>
     </w:p>
@@ -3234,6 +3366,7 @@
           <w:sz w:val="24"/>
           <w:szCs w:val="24"/>
         </w:rPr>
+        <w:lastRenderedPageBreak/>
         <w:t>Diagrama de robustez – CU-06 Pagar productos</w:t>
       </w:r>
     </w:p>
@@ -3347,7 +3480,6 @@
           <w:sz w:val="24"/>
           <w:szCs w:val="24"/>
         </w:rPr>
-        <w:lastRenderedPageBreak/>
         <w:drawing>
           <wp:inline distT="0" distB="0" distL="0" distR="0" wp14:anchorId="057AE79C" wp14:editId="15D95E01">
             <wp:extent cx="3238500" cy="3266016"/>
@@ -3404,7 +3536,16 @@
       </w:pPr>
       <w:bookmarkStart w:id="1" w:name="_Toc95087130"/>
       <w:r>
-        <w:t>2 Diagramas de secuencia</w:t>
+        <w:lastRenderedPageBreak/>
+        <w:t xml:space="preserve">2 </w:t>
+      </w:r>
+      <w:proofErr w:type="gramStart"/>
+      <w:r>
+        <w:t>Diagramas</w:t>
+      </w:r>
+      <w:proofErr w:type="gramEnd"/>
+      <w:r>
+        <w:t xml:space="preserve"> de secuencia</w:t>
       </w:r>
       <w:bookmarkEnd w:id="1"/>
       <w:r>
@@ -3422,7 +3563,6 @@
         <w:rPr>
           <w:noProof/>
         </w:rPr>
-        <w:lastRenderedPageBreak/>
         <w:drawing>
           <wp:inline distT="0" distB="0" distL="0" distR="0" wp14:anchorId="2A7C63BF" wp14:editId="0A64C990">
             <wp:extent cx="5600700" cy="4981575"/>
@@ -3540,6 +3680,7 @@
         <w:rPr>
           <w:rFonts w:ascii="Arial" w:hAnsi="Arial" w:cs="Arial"/>
         </w:rPr>
+        <w:lastRenderedPageBreak/>
         <w:t xml:space="preserve">Diagrama de Secuencia </w:t>
       </w:r>
       <w:r>
@@ -3560,7 +3701,6 @@
           <w:rFonts w:ascii="Arial" w:hAnsi="Arial" w:cs="Arial"/>
           <w:noProof/>
         </w:rPr>
-        <w:lastRenderedPageBreak/>
         <w:drawing>
           <wp:inline distT="0" distB="0" distL="0" distR="0" wp14:anchorId="164C2F42" wp14:editId="738C23BE">
             <wp:extent cx="5610225" cy="4486275"/>
@@ -3699,6 +3839,7 @@
           <w:rFonts w:ascii="Arial" w:hAnsi="Arial" w:cs="Arial"/>
           <w:noProof/>
         </w:rPr>
+        <w:lastRenderedPageBreak/>
         <w:drawing>
           <wp:anchor distT="0" distB="0" distL="114300" distR="114300" simplePos="0" relativeHeight="251658240" behindDoc="0" locked="0" layoutInCell="1" allowOverlap="1" wp14:anchorId="36830F71" wp14:editId="5FCBD53D">
             <wp:simplePos x="0" y="0"/>
@@ -3968,6 +4109,7 @@
         <w:rPr>
           <w:rFonts w:ascii="Arial" w:hAnsi="Arial" w:cs="Arial"/>
         </w:rPr>
+        <w:lastRenderedPageBreak/>
         <w:t>Diagrama de Secuencia Registro.</w:t>
       </w:r>
     </w:p>
@@ -4110,13 +4252,6 @@
           <w:rFonts w:ascii="Arial" w:hAnsi="Arial" w:cs="Arial"/>
         </w:rPr>
       </w:pPr>
-    </w:p>
-    <w:p>
-      <w:pPr>
-        <w:rPr>
-          <w:rFonts w:ascii="Arial" w:hAnsi="Arial" w:cs="Arial"/>
-        </w:rPr>
-      </w:pPr>
       <w:r>
         <w:rPr>
           <w:rFonts w:ascii="Arial" w:hAnsi="Arial" w:cs="Arial"/>
@@ -4287,7 +4422,23 @@
           <w:lang w:eastAsia="es-MX"/>
         </w:rPr>
         <w:lastRenderedPageBreak/>
-        <w:t>3 Diagrama o diagramas de clases.</w:t>
+        <w:t xml:space="preserve">3 </w:t>
+      </w:r>
+      <w:proofErr w:type="gramStart"/>
+      <w:r>
+        <w:rPr>
+          <w:rFonts w:eastAsia="Times New Roman"/>
+          <w:lang w:eastAsia="es-MX"/>
+        </w:rPr>
+        <w:t>Diagrama</w:t>
+      </w:r>
+      <w:proofErr w:type="gramEnd"/>
+      <w:r>
+        <w:rPr>
+          <w:rFonts w:eastAsia="Times New Roman"/>
+          <w:lang w:eastAsia="es-MX"/>
+        </w:rPr>
+        <w:t xml:space="preserve"> o diagramas de clases.</w:t>
       </w:r>
       <w:bookmarkEnd w:id="2"/>
       <w:r>
@@ -4424,7 +4575,7 @@
           </mc:Choice>
           <mc:Fallback>
             <w:pict>
-              <v:shapetype w14:anchorId="04829814" id="_x0000_t32" coordsize="21600,21600" o:spt="32" o:oned="t" path="m,l21600,21600e" filled="f">
+              <v:shapetype w14:anchorId="127C7E5D" id="_x0000_t32" coordsize="21600,21600" o:spt="32" o:oned="t" path="m,l21600,21600e" filled="f">
                 <v:path arrowok="t" fillok="f" o:connecttype="none"/>
                 <o:lock v:ext="edit" shapetype="t"/>
               </v:shapetype>
@@ -4574,20 +4725,6 @@
     </w:p>
     <w:p>
       <w:pPr>
-        <w:rPr>
-          <w:lang w:eastAsia="es-MX"/>
-        </w:rPr>
-      </w:pPr>
-    </w:p>
-    <w:p>
-      <w:pPr>
-        <w:rPr>
-          <w:lang w:eastAsia="es-MX"/>
-        </w:rPr>
-      </w:pPr>
-    </w:p>
-    <w:p>
-      <w:pPr>
         <w:pStyle w:val="Ttulo1"/>
         <w:rPr>
           <w:rFonts w:eastAsia="Times New Roman"/>
@@ -4595,11 +4732,13 @@
         </w:rPr>
       </w:pPr>
       <w:bookmarkStart w:id="3" w:name="_Toc95087132"/>
+      <w:proofErr w:type="gramStart"/>
       <w:r>
         <w:rPr>
           <w:rFonts w:eastAsia="Times New Roman"/>
           <w:lang w:eastAsia="es-MX"/>
         </w:rPr>
+        <w:lastRenderedPageBreak/>
         <w:t xml:space="preserve">4 </w:t>
       </w:r>
       <w:r>
@@ -4607,7 +4746,15 @@
           <w:rFonts w:eastAsia="Times New Roman"/>
           <w:lang w:eastAsia="es-MX"/>
         </w:rPr>
-        <w:t xml:space="preserve"> Diagrama de paquetes.</w:t>
+        <w:t xml:space="preserve"> Diagrama</w:t>
+      </w:r>
+      <w:proofErr w:type="gramEnd"/>
+      <w:r>
+        <w:rPr>
+          <w:rFonts w:eastAsia="Times New Roman"/>
+          <w:lang w:eastAsia="es-MX"/>
+        </w:rPr>
+        <w:t xml:space="preserve"> de paquetes.</w:t>
       </w:r>
       <w:bookmarkEnd w:id="3"/>
       <w:r>
@@ -4616,6 +4763,26 @@
           <w:lang w:eastAsia="es-MX"/>
         </w:rPr>
         <w:t xml:space="preserve"> </w:t>
+      </w:r>
+    </w:p>
+    <w:p>
+      <w:pPr>
+        <w:rPr>
+          <w:lang w:eastAsia="es-MX"/>
+        </w:rPr>
+      </w:pPr>
+    </w:p>
+    <w:p>
+      <w:pPr>
+        <w:rPr>
+          <w:lang w:eastAsia="es-MX"/>
+        </w:rPr>
+      </w:pPr>
+      <w:r>
+        <w:rPr>
+          <w:lang w:eastAsia="es-MX"/>
+        </w:rPr>
+        <w:t>El siguiente diagrama de paquetes se realiza implementando el Patrón Modelo – Vista Controlador</w:t>
       </w:r>
     </w:p>
     <w:p>
@@ -4675,24 +4842,17 @@
     </w:p>
     <w:p>
       <w:pPr>
-        <w:rPr>
-          <w:lang w:eastAsia="es-MX"/>
-        </w:rPr>
-      </w:pPr>
-    </w:p>
-    <w:p>
-      <w:pPr>
-        <w:rPr>
-          <w:lang w:eastAsia="es-MX"/>
-        </w:rPr>
-      </w:pPr>
-    </w:p>
-    <w:p>
-      <w:pPr>
-        <w:rPr>
-          <w:lang w:eastAsia="es-MX"/>
-        </w:rPr>
-      </w:pPr>
+        <w:jc w:val="center"/>
+        <w:rPr>
+          <w:lang w:eastAsia="es-MX"/>
+        </w:rPr>
+      </w:pPr>
+      <w:r>
+        <w:rPr>
+          <w:lang w:eastAsia="es-MX"/>
+        </w:rPr>
+        <w:t>Diagrama de paquetes.</w:t>
+      </w:r>
     </w:p>
     <w:p>
       <w:pPr>
@@ -4780,11 +4940,13 @@
         </w:rPr>
       </w:pPr>
       <w:bookmarkStart w:id="4" w:name="_Toc95087133"/>
+      <w:proofErr w:type="gramStart"/>
       <w:r>
         <w:rPr>
           <w:rFonts w:eastAsia="Times New Roman"/>
           <w:lang w:eastAsia="es-MX"/>
         </w:rPr>
+        <w:lastRenderedPageBreak/>
         <w:t>5</w:t>
       </w:r>
       <w:r>
@@ -4806,7 +4968,15 @@
           <w:rFonts w:eastAsia="Times New Roman"/>
           <w:lang w:eastAsia="es-MX"/>
         </w:rPr>
-        <w:t>Diseño de base de datos.</w:t>
+        <w:t>Diseño</w:t>
+      </w:r>
+      <w:proofErr w:type="gramEnd"/>
+      <w:r>
+        <w:rPr>
+          <w:rFonts w:eastAsia="Times New Roman"/>
+          <w:lang w:eastAsia="es-MX"/>
+        </w:rPr>
+        <w:t xml:space="preserve"> de base de datos.</w:t>
       </w:r>
       <w:bookmarkEnd w:id="4"/>
     </w:p>
@@ -4823,6 +4993,106 @@
           <w:lang w:eastAsia="es-MX"/>
         </w:rPr>
       </w:pPr>
+      <w:r>
+        <w:rPr>
+          <w:lang w:eastAsia="es-MX"/>
+        </w:rPr>
+        <w:t xml:space="preserve">Diseño de base de datos realizado en </w:t>
+      </w:r>
+      <w:proofErr w:type="spellStart"/>
+      <w:r>
+        <w:rPr>
+          <w:lang w:eastAsia="es-MX"/>
+        </w:rPr>
+        <w:t>Wor</w:t>
+      </w:r>
+      <w:r>
+        <w:rPr>
+          <w:lang w:eastAsia="es-MX"/>
+        </w:rPr>
+        <w:t>k</w:t>
+      </w:r>
+      <w:r>
+        <w:rPr>
+          <w:lang w:eastAsia="es-MX"/>
+        </w:rPr>
+        <w:t>bech</w:t>
+      </w:r>
+      <w:proofErr w:type="spellEnd"/>
+    </w:p>
+    <w:p>
+      <w:pPr>
+        <w:rPr>
+          <w:lang w:eastAsia="es-MX"/>
+        </w:rPr>
+      </w:pPr>
+      <w:r>
+        <w:rPr>
+          <w:noProof/>
+          <w:lang w:eastAsia="es-MX"/>
+        </w:rPr>
+        <mc:AlternateContent>
+          <mc:Choice Requires="wps">
+            <w:drawing>
+              <wp:anchor distT="0" distB="0" distL="114300" distR="114300" simplePos="0" relativeHeight="251660288" behindDoc="0" locked="0" layoutInCell="1" allowOverlap="1" wp14:anchorId="0BD74C22" wp14:editId="2AF96532">
+                <wp:simplePos x="0" y="0"/>
+                <wp:positionH relativeFrom="column">
+                  <wp:posOffset>807031</wp:posOffset>
+                </wp:positionH>
+                <wp:positionV relativeFrom="paragraph">
+                  <wp:posOffset>736114</wp:posOffset>
+                </wp:positionV>
+                <wp:extent cx="155643" cy="0"/>
+                <wp:effectExtent l="0" t="0" r="0" b="0"/>
+                <wp:wrapNone/>
+                <wp:docPr id="21" name="Conector recto 21"/>
+                <wp:cNvGraphicFramePr/>
+                <a:graphic xmlns:a="http://schemas.openxmlformats.org/drawingml/2006/main">
+                  <a:graphicData uri="http://schemas.microsoft.com/office/word/2010/wordprocessingShape">
+                    <wps:wsp>
+                      <wps:cNvCnPr/>
+                      <wps:spPr>
+                        <a:xfrm>
+                          <a:off x="0" y="0"/>
+                          <a:ext cx="155643" cy="0"/>
+                        </a:xfrm>
+                        <a:prstGeom prst="line">
+                          <a:avLst/>
+                        </a:prstGeom>
+                        <a:ln>
+                          <a:prstDash val="sysDot"/>
+                        </a:ln>
+                      </wps:spPr>
+                      <wps:style>
+                        <a:lnRef idx="1">
+                          <a:schemeClr val="accent1"/>
+                        </a:lnRef>
+                        <a:fillRef idx="0">
+                          <a:schemeClr val="accent1"/>
+                        </a:fillRef>
+                        <a:effectRef idx="0">
+                          <a:schemeClr val="accent1"/>
+                        </a:effectRef>
+                        <a:fontRef idx="minor">
+                          <a:schemeClr val="tx1"/>
+                        </a:fontRef>
+                      </wps:style>
+                      <wps:bodyPr/>
+                    </wps:wsp>
+                  </a:graphicData>
+                </a:graphic>
+              </wp:anchor>
+            </w:drawing>
+          </mc:Choice>
+          <mc:Fallback>
+            <w:pict>
+              <v:line w14:anchorId="037B5174" id="Conector recto 21" o:spid="_x0000_s1026" style="position:absolute;z-index:251660288;visibility:visible;mso-wrap-style:square;mso-wrap-distance-left:9pt;mso-wrap-distance-top:0;mso-wrap-distance-right:9pt;mso-wrap-distance-bottom:0;mso-position-horizontal:absolute;mso-position-horizontal-relative:text;mso-position-vertical:absolute;mso-position-vertical-relative:text" from="63.55pt,57.95pt" to="75.8pt,57.95pt" o:gfxdata="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" strokecolor="#4472c4 [3204]" strokeweight=".5pt">
+                <v:stroke dashstyle="1 1" joinstyle="miter"/>
+              </v:line>
+            </w:pict>
+          </mc:Fallback>
+        </mc:AlternateContent>
+      </w:r>
       <w:r>
         <w:rPr>
           <w:noProof/>
@@ -4895,6 +5165,7 @@
         </w:rPr>
       </w:pPr>
       <w:bookmarkStart w:id="5" w:name="_Toc95087134"/>
+      <w:proofErr w:type="gramStart"/>
       <w:r>
         <w:rPr>
           <w:rFonts w:eastAsia="Times New Roman"/>
@@ -4914,7 +5185,15 @@
           <w:rFonts w:eastAsia="Times New Roman"/>
           <w:lang w:eastAsia="es-MX"/>
         </w:rPr>
-        <w:t>Referencias.</w:t>
+        <w:t>Referencias</w:t>
+      </w:r>
+      <w:proofErr w:type="gramEnd"/>
+      <w:r>
+        <w:rPr>
+          <w:rFonts w:eastAsia="Times New Roman"/>
+          <w:lang w:eastAsia="es-MX"/>
+        </w:rPr>
+        <w:t>.</w:t>
       </w:r>
       <w:bookmarkEnd w:id="5"/>
     </w:p>

</xml_diff>

<commit_message>
se modifica fecha de entrega
</commit_message>
<xml_diff>
--- a/Correcciones/PracDiseñoEquipoX.docx
+++ b/Correcciones/PracDiseñoEquipoX.docx
@@ -294,6 +294,18 @@
       <w:r>
         <w:rPr>
           <w:rFonts w:ascii="Arial" w:eastAsia="Times New Roman" w:hAnsi="Arial" w:cs="Arial"/>
+          <w:b/>
+          <w:bCs/>
+          <w:color w:val="000000"/>
+          <w:sz w:val="28"/>
+          <w:szCs w:val="28"/>
+          <w:lang w:eastAsia="es-MX"/>
+        </w:rPr>
+        <w:t xml:space="preserve"> </w:t>
+      </w:r>
+      <w:r>
+        <w:rPr>
+          <w:rFonts w:ascii="Arial" w:eastAsia="Times New Roman" w:hAnsi="Arial" w:cs="Arial"/>
           <w:sz w:val="24"/>
           <w:szCs w:val="24"/>
           <w:lang w:eastAsia="es-MX"/>
@@ -555,25 +567,16 @@
           <w:szCs w:val="24"/>
           <w:lang w:eastAsia="es-MX"/>
         </w:rPr>
-        <w:t>Domingo</w:t>
-      </w:r>
-      <w:r>
-        <w:rPr>
-          <w:rFonts w:ascii="Arial" w:eastAsia="Times New Roman" w:hAnsi="Arial" w:cs="Arial"/>
-          <w:sz w:val="24"/>
-          <w:szCs w:val="24"/>
-          <w:lang w:eastAsia="es-MX"/>
-        </w:rPr>
-        <w:t xml:space="preserve"> </w:t>
-      </w:r>
-      <w:r>
-        <w:rPr>
-          <w:rFonts w:ascii="Arial" w:eastAsia="Times New Roman" w:hAnsi="Arial" w:cs="Arial"/>
-          <w:sz w:val="24"/>
-          <w:szCs w:val="24"/>
-          <w:lang w:eastAsia="es-MX"/>
-        </w:rPr>
-        <w:t xml:space="preserve">6 de </w:t>
+        <w:t>Miércoles 9</w:t>
+      </w:r>
+      <w:r>
+        <w:rPr>
+          <w:rFonts w:ascii="Arial" w:eastAsia="Times New Roman" w:hAnsi="Arial" w:cs="Arial"/>
+          <w:sz w:val="24"/>
+          <w:szCs w:val="24"/>
+          <w:lang w:eastAsia="es-MX"/>
+        </w:rPr>
+        <w:t xml:space="preserve"> de </w:t>
       </w:r>
       <w:proofErr w:type="gramStart"/>
       <w:r>
@@ -4575,7 +4578,7 @@
           </mc:Choice>
           <mc:Fallback>
             <w:pict>
-              <v:shapetype w14:anchorId="127C7E5D" id="_x0000_t32" coordsize="21600,21600" o:spt="32" o:oned="t" path="m,l21600,21600e" filled="f">
+              <v:shapetype w14:anchorId="02147964" id="_x0000_t32" coordsize="21600,21600" o:spt="32" o:oned="t" path="m,l21600,21600e" filled="f">
                 <v:path arrowok="t" fillok="f" o:connecttype="none"/>
                 <o:lock v:ext="edit" shapetype="t"/>
               </v:shapetype>
@@ -5086,7 +5089,7 @@
           </mc:Choice>
           <mc:Fallback>
             <w:pict>
-              <v:line w14:anchorId="037B5174" id="Conector recto 21" o:spid="_x0000_s1026" style="position:absolute;z-index:251660288;visibility:visible;mso-wrap-style:square;mso-wrap-distance-left:9pt;mso-wrap-distance-top:0;mso-wrap-distance-right:9pt;mso-wrap-distance-bottom:0;mso-position-horizontal:absolute;mso-position-horizontal-relative:text;mso-position-vertical:absolute;mso-position-vertical-relative:text" from="63.55pt,57.95pt" to="75.8pt,57.95pt" o:gfxdata="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" strokecolor="#4472c4 [3204]" strokeweight=".5pt">
+              <v:line w14:anchorId="0990C169" id="Conector recto 21" o:spid="_x0000_s1026" style="position:absolute;z-index:251660288;visibility:visible;mso-wrap-style:square;mso-wrap-distance-left:9pt;mso-wrap-distance-top:0;mso-wrap-distance-right:9pt;mso-wrap-distance-bottom:0;mso-position-horizontal:absolute;mso-position-horizontal-relative:text;mso-position-vertical:absolute;mso-position-vertical-relative:text" from="63.55pt,57.95pt" to="75.8pt,57.95pt" o:gfxdata="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" strokecolor="#4472c4 [3204]" strokeweight=".5pt">
                 <v:stroke dashstyle="1 1" joinstyle="miter"/>
               </v:line>
             </w:pict>
@@ -5137,10 +5140,17 @@
     </w:p>
     <w:p>
       <w:pPr>
-        <w:rPr>
-          <w:lang w:eastAsia="es-MX"/>
-        </w:rPr>
-      </w:pPr>
+        <w:jc w:val="center"/>
+        <w:rPr>
+          <w:lang w:eastAsia="es-MX"/>
+        </w:rPr>
+      </w:pPr>
+      <w:r>
+        <w:rPr>
+          <w:lang w:eastAsia="es-MX"/>
+        </w:rPr>
+        <w:t>Diagrama de base de datos.</w:t>
+      </w:r>
     </w:p>
     <w:p>
       <w:pPr>

</xml_diff>